<commit_message>
Upgraded project version to 21.5
</commit_message>
<xml_diff>
--- a/doc/Workgroup report .docx
+++ b/doc/Workgroup report .docx
@@ -34,7 +34,10 @@
         <w:jc w:val="center"/>
       </w:pPr>
       <w:r>
-        <w:t>Workgroup Report</w:t>
+        <w:t>Team Members</w:t>
+      </w:r>
+      <w:r>
+        <w:t xml:space="preserve"> Report</w:t>
       </w:r>
     </w:p>
     <w:p>
@@ -162,7 +165,6 @@
       <w:bookmarkStart w:id="3" w:name="_Toc66203112"/>
       <w:bookmarkStart w:id="4" w:name="_Toc66204063"/>
       <w:bookmarkStart w:id="5" w:name="_Toc66204174"/>
-      <w:proofErr w:type="spellStart"/>
       <w:r>
         <w:rPr>
           <w:color w:val="4472C4" w:themeColor="accent1"/>
@@ -175,7 +177,6 @@
       <w:bookmarkEnd w:id="3"/>
       <w:bookmarkEnd w:id="4"/>
       <w:bookmarkEnd w:id="5"/>
-      <w:proofErr w:type="spellEnd"/>
     </w:p>
     <w:p>
       <w:pPr>
@@ -202,21 +203,7 @@
         <w:rPr>
           <w:lang w:val="es-ES"/>
         </w:rPr>
-        <w:t xml:space="preserve">Guillermo </w:t>
-      </w:r>
-      <w:proofErr w:type="spellStart"/>
-      <w:r>
-        <w:rPr>
-          <w:lang w:val="es-ES"/>
-        </w:rPr>
-        <w:t>Diz</w:t>
-      </w:r>
-      <w:proofErr w:type="spellEnd"/>
-      <w:r>
-        <w:rPr>
-          <w:lang w:val="es-ES"/>
-        </w:rPr>
-        <w:t xml:space="preserve"> Gil </w:t>
+        <w:t xml:space="preserve">Guillermo Diz Gil </w:t>
       </w:r>
     </w:p>
     <w:p>
@@ -270,21 +257,7 @@
         <w:rPr>
           <w:lang w:val="en-GB"/>
         </w:rPr>
-        <w:t xml:space="preserve">George </w:t>
-      </w:r>
-      <w:proofErr w:type="spellStart"/>
-      <w:r>
-        <w:rPr>
-          <w:lang w:val="en-GB"/>
-        </w:rPr>
-        <w:t>Laurentiu</w:t>
-      </w:r>
-      <w:proofErr w:type="spellEnd"/>
-      <w:r>
-        <w:rPr>
-          <w:lang w:val="en-GB"/>
-        </w:rPr>
-        <w:t xml:space="preserve"> Bogdan </w:t>
+        <w:t xml:space="preserve">George Laurentiu Bogdan </w:t>
       </w:r>
     </w:p>
     <w:p>
@@ -345,21 +318,7 @@
         <w:rPr>
           <w:lang w:val="es-ES"/>
         </w:rPr>
-        <w:t xml:space="preserve">Rafael </w:t>
-      </w:r>
-      <w:proofErr w:type="spellStart"/>
-      <w:r>
-        <w:rPr>
-          <w:lang w:val="es-ES"/>
-        </w:rPr>
-        <w:t>Corchuelo</w:t>
-      </w:r>
-      <w:proofErr w:type="spellEnd"/>
-      <w:r>
-        <w:rPr>
-          <w:lang w:val="es-ES"/>
-        </w:rPr>
-        <w:t xml:space="preserve"> Gil</w:t>
+        <w:t>Rafael Corchuelo Gil</w:t>
       </w:r>
     </w:p>
     <w:p>
@@ -533,8 +492,8 @@
         </w:rPr>
       </w:pPr>
     </w:p>
-    <w:bookmarkStart w:id="6" w:name="_Toc66204065" w:displacedByCustomXml="next"/>
-    <w:bookmarkStart w:id="7" w:name="_Toc66203114" w:displacedByCustomXml="next"/>
+    <w:bookmarkStart w:id="6" w:name="_Toc66203114" w:displacedByCustomXml="next"/>
+    <w:bookmarkStart w:id="7" w:name="_Toc66204065" w:displacedByCustomXml="next"/>
     <w:sdt>
       <w:sdtPr>
         <w:id w:val="616416412"/>
@@ -558,21 +517,8 @@
             </w:rPr>
           </w:pPr>
           <w:r>
-            <w:t xml:space="preserve">Table </w:t>
+            <w:t>Table of contents</w:t>
           </w:r>
-          <w:proofErr w:type="spellStart"/>
-          <w:r>
-            <w:t>of</w:t>
-          </w:r>
-          <w:proofErr w:type="spellEnd"/>
-          <w:r>
-            <w:t xml:space="preserve"> </w:t>
-          </w:r>
-          <w:proofErr w:type="spellStart"/>
-          <w:r>
-            <w:t>contents</w:t>
-          </w:r>
-          <w:proofErr w:type="spellEnd"/>
           <w:r>
             <w:rPr>
               <w:rFonts w:asciiTheme="minorHAnsi" w:hAnsiTheme="minorHAnsi" w:cstheme="minorHAnsi"/>
@@ -1330,15 +1276,7 @@
       <w:bookmarkStart w:id="14" w:name="_Toc66204067"/>
       <w:bookmarkStart w:id="15" w:name="_Toc66813096"/>
       <w:r>
-        <w:t xml:space="preserve">Guillermo </w:t>
-      </w:r>
-      <w:proofErr w:type="spellStart"/>
-      <w:r>
-        <w:t>Diz</w:t>
-      </w:r>
-      <w:proofErr w:type="spellEnd"/>
-      <w:r>
-        <w:t xml:space="preserve"> Gil</w:t>
+        <w:t>Guillermo Diz Gil</w:t>
       </w:r>
       <w:bookmarkEnd w:id="13"/>
       <w:bookmarkEnd w:id="14"/>
@@ -1557,31 +1495,7 @@
         <w:rPr>
           <w:lang w:val="en-GB"/>
         </w:rPr>
-        <w:t>e</w:t>
-      </w:r>
-      <w:r>
-        <w:rPr>
-          <w:lang w:val="en-GB"/>
-        </w:rPr>
-        <w:t>licit requirements</w:t>
-      </w:r>
-      <w:r>
-        <w:rPr>
-          <w:lang w:val="en-GB"/>
-        </w:rPr>
-        <w:t>, c</w:t>
-      </w:r>
-      <w:r>
-        <w:rPr>
-          <w:lang w:val="en-GB"/>
-        </w:rPr>
-        <w:t>reate a domain model</w:t>
-      </w:r>
-      <w:r>
-        <w:rPr>
-          <w:lang w:val="en-GB"/>
-        </w:rPr>
-        <w:t xml:space="preserve"> and</w:t>
+        <w:t>elicit requirements, create a domain model and</w:t>
       </w:r>
     </w:p>
     <w:p>
@@ -1597,19 +1511,7 @@
         <w:rPr>
           <w:lang w:val="en-GB"/>
         </w:rPr>
-        <w:t>d</w:t>
-      </w:r>
-      <w:r>
-        <w:rPr>
-          <w:lang w:val="en-GB"/>
-        </w:rPr>
-        <w:t>efine features</w:t>
-      </w:r>
-      <w:r>
-        <w:rPr>
-          <w:lang w:val="en-GB"/>
-        </w:rPr>
-        <w:t>.</w:t>
+        <w:t>define features.</w:t>
       </w:r>
     </w:p>
     <w:p>
@@ -2208,15 +2110,7 @@
       <w:bookmarkStart w:id="18" w:name="_Toc66813099"/>
       <w:r>
         <w:lastRenderedPageBreak/>
-        <w:t xml:space="preserve">George </w:t>
-      </w:r>
-      <w:proofErr w:type="spellStart"/>
-      <w:r>
-        <w:t>Laurentiu</w:t>
-      </w:r>
-      <w:proofErr w:type="spellEnd"/>
-      <w:r>
-        <w:t xml:space="preserve"> Bogdan</w:t>
+        <w:t>George Laurentiu Bogdan</w:t>
       </w:r>
       <w:bookmarkEnd w:id="18"/>
     </w:p>
@@ -2501,23 +2395,7 @@
         <w:jc w:val="both"/>
       </w:pPr>
       <w:r>
-        <w:t xml:space="preserve">We, group 4 of DP2, composed of Guillermo </w:t>
-      </w:r>
-      <w:proofErr w:type="spellStart"/>
-      <w:r>
-        <w:t>Diz</w:t>
-      </w:r>
-      <w:proofErr w:type="spellEnd"/>
-      <w:r>
-        <w:t xml:space="preserve"> Gil, Francisco Rodríguez Pérez, Carmen María Pérez Muñoz and George </w:t>
-      </w:r>
-      <w:proofErr w:type="spellStart"/>
-      <w:r>
-        <w:t>Laurentiu</w:t>
-      </w:r>
-      <w:proofErr w:type="spellEnd"/>
-      <w:r>
-        <w:t>, having read, understood and accepted the organization and evaluation of the course, hereby declare to work together in order to achieve the grade A, agreed by simple majority.</w:t>
+        <w:t>We, group 4 of DP2, composed of Guillermo Diz Gil, Francisco Rodríguez Pérez, Carmen María Pérez Muñoz and George Laurentiu, having read, understood and accepted the organization and evaluation of the course, hereby declare to work together in order to achieve the grade A, agreed by simple majority.</w:t>
       </w:r>
     </w:p>
     <w:p>
@@ -2610,15 +2488,7 @@
               <w:outlineLvl w:val="8"/>
             </w:pPr>
             <w:r>
-              <w:t xml:space="preserve">Guillermo </w:t>
-            </w:r>
-            <w:proofErr w:type="spellStart"/>
-            <w:r>
-              <w:t>Diz</w:t>
-            </w:r>
-            <w:proofErr w:type="spellEnd"/>
-            <w:r>
-              <w:t xml:space="preserve"> Gil</w:t>
+              <w:t>Guillermo Diz Gil</w:t>
             </w:r>
           </w:p>
           <w:p>
@@ -2821,15 +2691,7 @@
               <w:outlineLvl w:val="8"/>
             </w:pPr>
             <w:r>
-              <w:t xml:space="preserve">George </w:t>
-            </w:r>
-            <w:proofErr w:type="spellStart"/>
-            <w:r>
-              <w:t>Laurentiu</w:t>
-            </w:r>
-            <w:proofErr w:type="spellEnd"/>
-            <w:r>
-              <w:t xml:space="preserve"> Bogdan</w:t>
+              <w:t>George Laurentiu Bogdan</w:t>
             </w:r>
           </w:p>
           <w:p>
@@ -4214,6 +4076,7 @@
   <w:style w:type="character" w:default="1" w:styleId="Fuentedeprrafopredeter">
     <w:name w:val="Default Paragraph Font"/>
     <w:uiPriority w:val="1"/>
+    <w:semiHidden/>
     <w:unhideWhenUsed/>
   </w:style>
   <w:style w:type="table" w:default="1" w:styleId="Tablanormal">
@@ -5079,16 +4942,6 @@
 </file>
 
 <file path=customXml/item1.xml><?xml version="1.0" encoding="utf-8"?>
-<p:properties xmlns:p="http://schemas.microsoft.com/office/2006/metadata/properties" xmlns:xsi="http://www.w3.org/2001/XMLSchema-instance" xmlns:pc="http://schemas.microsoft.com/office/infopath/2007/PartnerControls">
-  <documentManagement/>
-</p:properties>
-</file>
-
-<file path=customXml/item2.xml><?xml version="1.0" encoding="utf-8"?>
-<b:Sources xmlns:b="http://schemas.openxmlformats.org/officeDocument/2006/bibliography" xmlns="http://schemas.openxmlformats.org/officeDocument/2006/bibliography" SelectedStyle="\APASixthEditionOfficeOnline.xsl" StyleName="APA" Version="6"/>
-</file>
-
-<file path=customXml/item3.xml><?xml version="1.0" encoding="utf-8"?>
 <ct:contentTypeSchema xmlns:ct="http://schemas.microsoft.com/office/2006/metadata/contentType" xmlns:ma="http://schemas.microsoft.com/office/2006/metadata/properties/metaAttributes" ct:_="" ma:_="" ma:contentTypeName="Documento" ma:contentTypeID="0x0101004456C7E81DAD1749BA8ECB90022C3198" ma:contentTypeVersion="4" ma:contentTypeDescription="Crear nuevo documento." ma:contentTypeScope="" ma:versionID="125bda8d6b778fda97087139b4cf9867">
   <xsd:schema xmlns:xsd="http://www.w3.org/2001/XMLSchema" xmlns:xs="http://www.w3.org/2001/XMLSchema" xmlns:p="http://schemas.microsoft.com/office/2006/metadata/properties" xmlns:ns3="e73060de-b9cb-4054-bd83-4c563de58a6c" targetNamespace="http://schemas.microsoft.com/office/2006/metadata/properties" ma:root="true" ma:fieldsID="9bf72f52f4b44cf7ba0e9bf8876518d1" ns3:_="">
     <xsd:import namespace="e73060de-b9cb-4054-bd83-4c563de58a6c"/>
@@ -5234,6 +5087,16 @@
 </ct:contentTypeSchema>
 </file>
 
+<file path=customXml/item2.xml><?xml version="1.0" encoding="utf-8"?>
+<b:Sources xmlns:b="http://schemas.openxmlformats.org/officeDocument/2006/bibliography" xmlns="http://schemas.openxmlformats.org/officeDocument/2006/bibliography" SelectedStyle="\APASixthEditionOfficeOnline.xsl" StyleName="APA" Version="6"/>
+</file>
+
+<file path=customXml/item3.xml><?xml version="1.0" encoding="utf-8"?>
+<p:properties xmlns:p="http://schemas.microsoft.com/office/2006/metadata/properties" xmlns:xsi="http://www.w3.org/2001/XMLSchema-instance" xmlns:pc="http://schemas.microsoft.com/office/infopath/2007/PartnerControls">
+  <documentManagement/>
+</p:properties>
+</file>
+
 <file path=customXml/item4.xml><?xml version="1.0" encoding="utf-8"?>
 <?mso-contentType ?>
 <FormTemplates xmlns="http://schemas.microsoft.com/sharepoint/v3/contenttype/forms">
@@ -5244,23 +5107,6 @@
 </file>
 
 <file path=customXml/itemProps1.xml><?xml version="1.0" encoding="utf-8"?>
-<ds:datastoreItem xmlns:ds="http://schemas.openxmlformats.org/officeDocument/2006/customXml" ds:itemID="{F304CA9B-481B-44A7-B531-5475D5CC38F1}">
-  <ds:schemaRefs>
-    <ds:schemaRef ds:uri="http://schemas.microsoft.com/office/2006/metadata/properties"/>
-    <ds:schemaRef ds:uri="http://schemas.microsoft.com/office/infopath/2007/PartnerControls"/>
-  </ds:schemaRefs>
-</ds:datastoreItem>
-</file>
-
-<file path=customXml/itemProps2.xml><?xml version="1.0" encoding="utf-8"?>
-<ds:datastoreItem xmlns:ds="http://schemas.openxmlformats.org/officeDocument/2006/customXml" ds:itemID="{1CCEE2FE-799E-4636-822D-33D2BCA0669E}">
-  <ds:schemaRefs>
-    <ds:schemaRef ds:uri="http://schemas.openxmlformats.org/officeDocument/2006/bibliography"/>
-  </ds:schemaRefs>
-</ds:datastoreItem>
-</file>
-
-<file path=customXml/itemProps3.xml><?xml version="1.0" encoding="utf-8"?>
 <ds:datastoreItem xmlns:ds="http://schemas.openxmlformats.org/officeDocument/2006/customXml" ds:itemID="{C8FB7DF9-DF3D-49F3-A9F6-390BC6AC85F3}">
   <ds:schemaRefs>
     <ds:schemaRef ds:uri="http://schemas.microsoft.com/office/2006/metadata/contentType"/>
@@ -5278,6 +5124,23 @@
 </ds:datastoreItem>
 </file>
 
+<file path=customXml/itemProps2.xml><?xml version="1.0" encoding="utf-8"?>
+<ds:datastoreItem xmlns:ds="http://schemas.openxmlformats.org/officeDocument/2006/customXml" ds:itemID="{1CCEE2FE-799E-4636-822D-33D2BCA0669E}">
+  <ds:schemaRefs>
+    <ds:schemaRef ds:uri="http://schemas.openxmlformats.org/officeDocument/2006/bibliography"/>
+  </ds:schemaRefs>
+</ds:datastoreItem>
+</file>
+
+<file path=customXml/itemProps3.xml><?xml version="1.0" encoding="utf-8"?>
+<ds:datastoreItem xmlns:ds="http://schemas.openxmlformats.org/officeDocument/2006/customXml" ds:itemID="{F304CA9B-481B-44A7-B531-5475D5CC38F1}">
+  <ds:schemaRefs>
+    <ds:schemaRef ds:uri="http://schemas.microsoft.com/office/2006/metadata/properties"/>
+    <ds:schemaRef ds:uri="http://schemas.microsoft.com/office/infopath/2007/PartnerControls"/>
+  </ds:schemaRefs>
+</ds:datastoreItem>
+</file>
+
 <file path=customXml/itemProps4.xml><?xml version="1.0" encoding="utf-8"?>
 <ds:datastoreItem xmlns:ds="http://schemas.openxmlformats.org/officeDocument/2006/customXml" ds:itemID="{CC346CCD-6166-4AE9-8CC6-C33460035022}">
   <ds:schemaRefs>

</xml_diff>